<commit_message>
Finished ex4.docx and ex4.pdf
</commit_message>
<xml_diff>
--- a/ex4.docx
+++ b/ex4.docx
@@ -74,102 +74,23 @@
           <w:sz w:val="24"/>
           <w:szCs w:val="24"/>
         </w:rPr>
-        <w:t xml:space="preserve">In class we have discussed how quicksort’s worst case complexity is </w:t>
-      </w:r>
-      <w:proofErr w:type="gramStart"/>
+        <w:t xml:space="preserve">In class we have discussed how quicksort’s </w:t>
+      </w:r>
       <w:r>
         <w:rPr>
           <w:rFonts w:ascii="Aptos" w:hAnsi="Aptos"/>
           <w:sz w:val="24"/>
           <w:szCs w:val="24"/>
         </w:rPr>
-        <w:t>O(</w:t>
-      </w:r>
-      <w:proofErr w:type="gramEnd"/>
+        <w:t>worst-case</w:t>
+      </w:r>
       <w:r>
         <w:rPr>
           <w:rFonts w:ascii="Aptos" w:hAnsi="Aptos"/>
           <w:sz w:val="24"/>
           <w:szCs w:val="24"/>
         </w:rPr>
-        <w:t>n 2 ),</w:t>
-      </w:r>
-      <w:r>
-        <w:rPr>
-          <w:rFonts w:ascii="Aptos" w:hAnsi="Aptos"/>
-          <w:sz w:val="24"/>
-          <w:szCs w:val="24"/>
-        </w:rPr>
-        <w:t xml:space="preserve"> </w:t>
-      </w:r>
-      <w:r>
-        <w:rPr>
-          <w:rFonts w:ascii="Aptos" w:hAnsi="Aptos"/>
-          <w:sz w:val="24"/>
-          <w:szCs w:val="24"/>
-        </w:rPr>
-        <w:t>but its average-case complexity is O(</w:t>
-      </w:r>
-      <w:proofErr w:type="spellStart"/>
-      <w:r>
-        <w:rPr>
-          <w:rFonts w:ascii="Aptos" w:hAnsi="Aptos"/>
-          <w:sz w:val="24"/>
-          <w:szCs w:val="24"/>
-        </w:rPr>
-        <w:t>nlogn</w:t>
-      </w:r>
-      <w:proofErr w:type="spellEnd"/>
-      <w:r>
-        <w:rPr>
-          <w:rFonts w:ascii="Aptos" w:hAnsi="Aptos"/>
-          <w:sz w:val="24"/>
-          <w:szCs w:val="24"/>
-        </w:rPr>
-        <w:t>)</w:t>
-      </w:r>
-    </w:p>
-    <w:p>
-      <w:pPr>
-        <w:rPr>
-          <w:rFonts w:ascii="Aptos" w:hAnsi="Aptos"/>
-        </w:rPr>
-      </w:pPr>
-      <w:r>
-        <w:rPr>
-          <w:rFonts w:ascii="Aptos" w:hAnsi="Aptos"/>
-        </w:rPr>
-        <w:t>1. Derive the formula for worst-case complexity [0.4 pts</w:t>
-      </w:r>
-      <w:r>
-        <w:rPr>
-          <w:rFonts w:ascii="Aptos" w:hAnsi="Aptos"/>
-        </w:rPr>
-        <w:t>]</w:t>
-      </w:r>
-    </w:p>
-    <w:p>
-      <w:pPr>
-        <w:rPr>
-          <w:rFonts w:ascii="Aptos" w:hAnsi="Aptos"/>
-          <w:lang w:val="en-US"/>
-        </w:rPr>
-      </w:pPr>
-      <w:r>
-        <w:rPr>
-          <w:rFonts w:ascii="Aptos" w:hAnsi="Aptos"/>
-          <w:b/>
-          <w:bCs/>
-          <w:lang w:val="en-US"/>
-        </w:rPr>
-        <w:t>Answer</w:t>
-      </w:r>
-      <w:r>
-        <w:rPr>
-          <w:rFonts w:ascii="Aptos" w:hAnsi="Aptos"/>
-          <w:lang w:val="en-US"/>
-        </w:rPr>
-        <w:t>:</w:t>
+        <w:t xml:space="preserve"> complexity is </w:t>
       </w:r>
       <m:oMath>
         <m:r>
@@ -177,110 +98,7 @@
             <w:rFonts w:ascii="Cambria Math" w:hAnsi="Cambria Math"/>
             <w:lang w:val="en-US"/>
           </w:rPr>
-          <m:t>O(n+</m:t>
-        </m:r>
-        <m:d>
-          <m:dPr>
-            <m:ctrlPr>
-              <w:rPr>
-                <w:rFonts w:ascii="Cambria Math" w:hAnsi="Cambria Math"/>
-                <w:i/>
-                <w:lang w:val="en-US"/>
-              </w:rPr>
-            </m:ctrlPr>
-          </m:dPr>
-          <m:e>
-            <m:r>
-              <w:rPr>
-                <w:rFonts w:ascii="Cambria Math" w:hAnsi="Cambria Math"/>
-                <w:lang w:val="en-US"/>
-              </w:rPr>
-              <m:t>n-1</m:t>
-            </m:r>
-          </m:e>
-        </m:d>
-        <m:r>
-          <w:rPr>
-            <w:rFonts w:ascii="Cambria Math" w:hAnsi="Cambria Math"/>
-            <w:lang w:val="en-US"/>
-          </w:rPr>
-          <m:t>+</m:t>
-        </m:r>
-        <m:d>
-          <m:dPr>
-            <m:ctrlPr>
-              <w:rPr>
-                <w:rFonts w:ascii="Cambria Math" w:hAnsi="Cambria Math"/>
-                <w:i/>
-                <w:lang w:val="en-US"/>
-              </w:rPr>
-            </m:ctrlPr>
-          </m:dPr>
-          <m:e>
-            <m:r>
-              <w:rPr>
-                <w:rFonts w:ascii="Cambria Math" w:hAnsi="Cambria Math"/>
-                <w:lang w:val="en-US"/>
-              </w:rPr>
-              <m:t>n-2</m:t>
-            </m:r>
-          </m:e>
-        </m:d>
-        <m:r>
-          <w:rPr>
-            <w:rFonts w:ascii="Cambria Math" w:hAnsi="Cambria Math"/>
-            <w:lang w:val="en-US"/>
-          </w:rPr>
-          <m:t>+…+2+1)→O(n</m:t>
-        </m:r>
-        <m:f>
-          <m:fPr>
-            <m:ctrlPr>
-              <w:rPr>
-                <w:rFonts w:ascii="Cambria Math" w:hAnsi="Cambria Math"/>
-                <w:i/>
-                <w:lang w:val="en-US"/>
-              </w:rPr>
-            </m:ctrlPr>
-          </m:fPr>
-          <m:num>
-            <m:d>
-              <m:dPr>
-                <m:ctrlPr>
-                  <w:rPr>
-                    <w:rFonts w:ascii="Cambria Math" w:hAnsi="Cambria Math"/>
-                    <w:i/>
-                    <w:lang w:val="en-US"/>
-                  </w:rPr>
-                </m:ctrlPr>
-              </m:dPr>
-              <m:e>
-                <m:r>
-                  <w:rPr>
-                    <w:rFonts w:ascii="Cambria Math" w:hAnsi="Cambria Math"/>
-                    <w:lang w:val="en-US"/>
-                  </w:rPr>
-                  <m:t>n+2</m:t>
-                </m:r>
-              </m:e>
-            </m:d>
-          </m:num>
-          <m:den>
-            <m:r>
-              <w:rPr>
-                <w:rFonts w:ascii="Cambria Math" w:hAnsi="Cambria Math"/>
-                <w:lang w:val="en-US"/>
-              </w:rPr>
-              <m:t>2</m:t>
-            </m:r>
-          </m:den>
-        </m:f>
-        <m:r>
-          <w:rPr>
-            <w:rFonts w:ascii="Cambria Math" w:hAnsi="Cambria Math"/>
-            <w:lang w:val="en-US"/>
-          </w:rPr>
-          <m:t>)→O(</m:t>
+          <m:t>O(</m:t>
         </m:r>
         <m:sSup>
           <m:sSupPr>
@@ -319,11 +137,282 @@
           <m:t>)</m:t>
         </m:r>
       </m:oMath>
+      <w:r>
+        <w:rPr>
+          <w:rFonts w:ascii="Aptos" w:hAnsi="Aptos"/>
+          <w:sz w:val="24"/>
+          <w:szCs w:val="24"/>
+        </w:rPr>
+        <w:t>,</w:t>
+      </w:r>
+      <w:r>
+        <w:rPr>
+          <w:rFonts w:ascii="Aptos" w:hAnsi="Aptos"/>
+          <w:sz w:val="24"/>
+          <w:szCs w:val="24"/>
+        </w:rPr>
+        <w:t xml:space="preserve"> </w:t>
+      </w:r>
+      <w:r>
+        <w:rPr>
+          <w:rFonts w:ascii="Aptos" w:hAnsi="Aptos"/>
+          <w:sz w:val="24"/>
+          <w:szCs w:val="24"/>
+        </w:rPr>
+        <w:t>but its average-case complexity is O(</w:t>
+      </w:r>
+      <w:proofErr w:type="spellStart"/>
+      <w:r>
+        <w:rPr>
+          <w:rFonts w:ascii="Aptos" w:hAnsi="Aptos"/>
+          <w:sz w:val="24"/>
+          <w:szCs w:val="24"/>
+        </w:rPr>
+        <w:t>nlogn</w:t>
+      </w:r>
+      <w:proofErr w:type="spellEnd"/>
+      <w:r>
+        <w:rPr>
+          <w:rFonts w:ascii="Aptos" w:hAnsi="Aptos"/>
+          <w:sz w:val="24"/>
+          <w:szCs w:val="24"/>
+        </w:rPr>
+        <w:t>)</w:t>
+      </w:r>
     </w:p>
     <w:p>
       <w:pPr>
         <w:rPr>
           <w:rFonts w:ascii="Aptos" w:hAnsi="Aptos"/>
+          <w:sz w:val="20"/>
+          <w:szCs w:val="20"/>
+        </w:rPr>
+      </w:pPr>
+      <w:r>
+        <w:rPr>
+          <w:rFonts w:ascii="Aptos" w:hAnsi="Aptos"/>
+          <w:sz w:val="20"/>
+          <w:szCs w:val="20"/>
+        </w:rPr>
+        <w:t>1. Derive the formula for worst-case complexity [0.4 pts]</w:t>
+      </w:r>
+    </w:p>
+    <w:p>
+      <w:pPr>
+        <w:rPr>
+          <w:rFonts w:ascii="Aptos" w:hAnsi="Aptos"/>
+          <w:sz w:val="20"/>
+          <w:szCs w:val="20"/>
+          <w:lang w:val="en-US"/>
+        </w:rPr>
+      </w:pPr>
+      <w:r>
+        <w:rPr>
+          <w:rFonts w:ascii="Aptos" w:hAnsi="Aptos"/>
+          <w:b/>
+          <w:bCs/>
+          <w:sz w:val="20"/>
+          <w:szCs w:val="20"/>
+          <w:lang w:val="en-US"/>
+        </w:rPr>
+        <w:t>Answer</w:t>
+      </w:r>
+      <w:r>
+        <w:rPr>
+          <w:rFonts w:ascii="Aptos" w:hAnsi="Aptos"/>
+          <w:sz w:val="20"/>
+          <w:szCs w:val="20"/>
+          <w:lang w:val="en-US"/>
+        </w:rPr>
+        <w:t>:</w:t>
+      </w:r>
+      <m:oMath>
+        <m:r>
+          <w:rPr>
+            <w:rFonts w:ascii="Cambria Math" w:hAnsi="Cambria Math"/>
+            <w:sz w:val="20"/>
+            <w:szCs w:val="20"/>
+            <w:lang w:val="en-US"/>
+          </w:rPr>
+          <m:t>O(n+</m:t>
+        </m:r>
+        <m:d>
+          <m:dPr>
+            <m:ctrlPr>
+              <w:rPr>
+                <w:rFonts w:ascii="Cambria Math" w:hAnsi="Cambria Math"/>
+                <w:i/>
+                <w:sz w:val="20"/>
+                <w:szCs w:val="20"/>
+                <w:lang w:val="en-US"/>
+              </w:rPr>
+            </m:ctrlPr>
+          </m:dPr>
+          <m:e>
+            <m:r>
+              <w:rPr>
+                <w:rFonts w:ascii="Cambria Math" w:hAnsi="Cambria Math"/>
+                <w:sz w:val="20"/>
+                <w:szCs w:val="20"/>
+                <w:lang w:val="en-US"/>
+              </w:rPr>
+              <m:t>n-1</m:t>
+            </m:r>
+          </m:e>
+        </m:d>
+        <m:r>
+          <w:rPr>
+            <w:rFonts w:ascii="Cambria Math" w:hAnsi="Cambria Math"/>
+            <w:sz w:val="20"/>
+            <w:szCs w:val="20"/>
+            <w:lang w:val="en-US"/>
+          </w:rPr>
+          <m:t>+</m:t>
+        </m:r>
+        <m:d>
+          <m:dPr>
+            <m:ctrlPr>
+              <w:rPr>
+                <w:rFonts w:ascii="Cambria Math" w:hAnsi="Cambria Math"/>
+                <w:i/>
+                <w:sz w:val="20"/>
+                <w:szCs w:val="20"/>
+                <w:lang w:val="en-US"/>
+              </w:rPr>
+            </m:ctrlPr>
+          </m:dPr>
+          <m:e>
+            <m:r>
+              <w:rPr>
+                <w:rFonts w:ascii="Cambria Math" w:hAnsi="Cambria Math"/>
+                <w:sz w:val="20"/>
+                <w:szCs w:val="20"/>
+                <w:lang w:val="en-US"/>
+              </w:rPr>
+              <m:t>n-2</m:t>
+            </m:r>
+          </m:e>
+        </m:d>
+        <m:r>
+          <w:rPr>
+            <w:rFonts w:ascii="Cambria Math" w:hAnsi="Cambria Math"/>
+            <w:sz w:val="20"/>
+            <w:szCs w:val="20"/>
+            <w:lang w:val="en-US"/>
+          </w:rPr>
+          <m:t>+…+2+1)→O(n</m:t>
+        </m:r>
+        <m:f>
+          <m:fPr>
+            <m:ctrlPr>
+              <w:rPr>
+                <w:rFonts w:ascii="Cambria Math" w:hAnsi="Cambria Math"/>
+                <w:i/>
+                <w:sz w:val="20"/>
+                <w:szCs w:val="20"/>
+                <w:lang w:val="en-US"/>
+              </w:rPr>
+            </m:ctrlPr>
+          </m:fPr>
+          <m:num>
+            <m:d>
+              <m:dPr>
+                <m:ctrlPr>
+                  <w:rPr>
+                    <w:rFonts w:ascii="Cambria Math" w:hAnsi="Cambria Math"/>
+                    <w:i/>
+                    <w:sz w:val="20"/>
+                    <w:szCs w:val="20"/>
+                    <w:lang w:val="en-US"/>
+                  </w:rPr>
+                </m:ctrlPr>
+              </m:dPr>
+              <m:e>
+                <m:r>
+                  <w:rPr>
+                    <w:rFonts w:ascii="Cambria Math" w:hAnsi="Cambria Math"/>
+                    <w:sz w:val="20"/>
+                    <w:szCs w:val="20"/>
+                    <w:lang w:val="en-US"/>
+                  </w:rPr>
+                  <m:t>n+2</m:t>
+                </m:r>
+              </m:e>
+            </m:d>
+          </m:num>
+          <m:den>
+            <m:r>
+              <w:rPr>
+                <w:rFonts w:ascii="Cambria Math" w:hAnsi="Cambria Math"/>
+                <w:sz w:val="20"/>
+                <w:szCs w:val="20"/>
+                <w:lang w:val="en-US"/>
+              </w:rPr>
+              <m:t>2</m:t>
+            </m:r>
+          </m:den>
+        </m:f>
+        <m:r>
+          <w:rPr>
+            <w:rFonts w:ascii="Cambria Math" w:hAnsi="Cambria Math"/>
+            <w:sz w:val="20"/>
+            <w:szCs w:val="20"/>
+            <w:lang w:val="en-US"/>
+          </w:rPr>
+          <m:t>)→O(</m:t>
+        </m:r>
+        <m:sSup>
+          <m:sSupPr>
+            <m:ctrlPr>
+              <w:rPr>
+                <w:rFonts w:ascii="Cambria Math" w:hAnsi="Cambria Math"/>
+                <w:i/>
+                <w:sz w:val="20"/>
+                <w:szCs w:val="20"/>
+                <w:lang w:val="en-US"/>
+              </w:rPr>
+            </m:ctrlPr>
+          </m:sSupPr>
+          <m:e>
+            <m:r>
+              <w:rPr>
+                <w:rFonts w:ascii="Cambria Math" w:hAnsi="Cambria Math"/>
+                <w:sz w:val="20"/>
+                <w:szCs w:val="20"/>
+                <w:lang w:val="en-US"/>
+              </w:rPr>
+              <m:t>n</m:t>
+            </m:r>
+          </m:e>
+          <m:sup>
+            <m:r>
+              <w:rPr>
+                <w:rFonts w:ascii="Cambria Math" w:hAnsi="Cambria Math"/>
+                <w:sz w:val="20"/>
+                <w:szCs w:val="20"/>
+                <w:lang w:val="en-US"/>
+              </w:rPr>
+              <m:t>2</m:t>
+            </m:r>
+          </m:sup>
+        </m:sSup>
+        <m:r>
+          <w:rPr>
+            <w:rFonts w:ascii="Cambria Math" w:hAnsi="Cambria Math"/>
+            <w:sz w:val="20"/>
+            <w:szCs w:val="20"/>
+            <w:lang w:val="en-US"/>
+          </w:rPr>
+          <m:t>)</m:t>
+        </m:r>
+      </m:oMath>
+    </w:p>
+    <w:p>
+      <w:pPr>
+        <w:rPr>
+          <w:rFonts w:ascii="Aptos" w:hAnsi="Aptos"/>
+          <w:sz w:val="20"/>
+          <w:szCs w:val="20"/>
           <w:lang w:val="en-US"/>
         </w:rPr>
       </w:pPr>
@@ -332,11 +421,15 @@
       <w:pPr>
         <w:rPr>
           <w:rFonts w:ascii="Aptos" w:hAnsi="Aptos"/>
+          <w:sz w:val="20"/>
+          <w:szCs w:val="20"/>
         </w:rPr>
       </w:pPr>
       <w:r>
         <w:rPr>
           <w:rFonts w:ascii="Aptos" w:hAnsi="Aptos"/>
+          <w:sz w:val="20"/>
+          <w:szCs w:val="20"/>
         </w:rPr>
         <w:t xml:space="preserve">3. Run an implementation of quicksort on </w:t>
       </w:r>
@@ -344,6 +437,8 @@
       <w:r>
         <w:rPr>
           <w:rFonts w:ascii="Aptos" w:hAnsi="Aptos"/>
+          <w:sz w:val="20"/>
+          <w:szCs w:val="20"/>
         </w:rPr>
         <w:t>a number of</w:t>
       </w:r>
@@ -351,26 +446,18 @@
       <w:r>
         <w:rPr>
           <w:rFonts w:ascii="Aptos" w:hAnsi="Aptos"/>
-        </w:rPr>
-        <w:t xml:space="preserve"> inputs of increasing</w:t>
-      </w:r>
-      <w:r>
-        <w:rPr>
-          <w:rFonts w:ascii="Aptos" w:hAnsi="Aptos"/>
-        </w:rPr>
-        <w:t xml:space="preserve"> </w:t>
-      </w:r>
-      <w:r>
-        <w:rPr>
-          <w:rFonts w:ascii="Aptos" w:hAnsi="Aptos"/>
-        </w:rPr>
-        <w:t>size which incur worst-case complexity [0.2 pts]</w:t>
+          <w:sz w:val="20"/>
+          <w:szCs w:val="20"/>
+        </w:rPr>
+        <w:t xml:space="preserve"> inputs of increasing size which incur worst-case complexity [0.2 pts]</w:t>
       </w:r>
     </w:p>
     <w:p>
       <w:pPr>
         <w:rPr>
           <w:rFonts w:ascii="Aptos" w:hAnsi="Aptos"/>
+          <w:sz w:val="20"/>
+          <w:szCs w:val="20"/>
           <w:lang w:val="en-US"/>
         </w:rPr>
       </w:pPr>
@@ -379,6 +466,8 @@
           <w:rFonts w:ascii="Aptos" w:hAnsi="Aptos"/>
           <w:b/>
           <w:bCs/>
+          <w:sz w:val="20"/>
+          <w:szCs w:val="20"/>
           <w:lang w:val="en-US"/>
         </w:rPr>
         <w:t>Answer</w:t>
@@ -386,6 +475,8 @@
       <w:r>
         <w:rPr>
           <w:rFonts w:ascii="Aptos" w:hAnsi="Aptos"/>
+          <w:sz w:val="20"/>
+          <w:szCs w:val="20"/>
           <w:lang w:val="en-US"/>
         </w:rPr>
         <w:t>:</w:t>
@@ -394,7 +485,204 @@
     <w:p>
       <w:pPr>
         <w:rPr>
-          <w:rFonts w:ascii="Aptos" w:hAnsi="Aptos"/>
+          <w:rFonts w:ascii="Aptos" w:eastAsiaTheme="minorEastAsia" w:hAnsi="Aptos"/>
+          <w:sz w:val="20"/>
+          <w:szCs w:val="20"/>
+        </w:rPr>
+      </w:pPr>
+      <w:r>
+        <w:rPr>
+          <w:rFonts w:ascii="Aptos" w:hAnsi="Aptos"/>
+          <w:sz w:val="20"/>
+          <w:szCs w:val="20"/>
+          <w:lang w:val="en-US"/>
+        </w:rPr>
+        <w:t xml:space="preserve">We chose </w:t>
+      </w:r>
+      <m:oMath>
+        <m:sSup>
+          <m:sSupPr>
+            <m:ctrlPr>
+              <w:rPr>
+                <w:rFonts w:ascii="Cambria Math" w:hAnsi="Cambria Math"/>
+                <w:i/>
+                <w:sz w:val="20"/>
+                <w:szCs w:val="20"/>
+                <w:lang w:val="en-US"/>
+              </w:rPr>
+            </m:ctrlPr>
+          </m:sSupPr>
+          <m:e>
+            <m:r>
+              <w:rPr>
+                <w:rFonts w:ascii="Cambria Math" w:hAnsi="Cambria Math"/>
+                <w:sz w:val="20"/>
+                <w:szCs w:val="20"/>
+                <w:lang w:val="en-US"/>
+              </w:rPr>
+              <m:t>i</m:t>
+            </m:r>
+          </m:e>
+          <m:sup>
+            <m:r>
+              <w:rPr>
+                <w:rFonts w:ascii="Cambria Math" w:hAnsi="Cambria Math"/>
+                <w:sz w:val="20"/>
+                <w:szCs w:val="20"/>
+                <w:lang w:val="en-US"/>
+              </w:rPr>
+              <m:t>2</m:t>
+            </m:r>
+          </m:sup>
+        </m:sSup>
+      </m:oMath>
+      <w:r>
+        <w:rPr>
+          <w:rFonts w:ascii="Aptos" w:eastAsiaTheme="minorEastAsia" w:hAnsi="Aptos"/>
+          <w:sz w:val="20"/>
+          <w:szCs w:val="20"/>
+          <w:lang w:val="en-US"/>
+        </w:rPr>
+        <w:t xml:space="preserve"> for </w:t>
+      </w:r>
+      <w:r>
+        <w:rPr>
+          <w:rFonts w:ascii="Aptos" w:eastAsiaTheme="minorEastAsia" w:hAnsi="Aptos"/>
+          <w:sz w:val="20"/>
+          <w:szCs w:val="20"/>
+          <w:lang w:val="en-US"/>
+        </w:rPr>
+        <w:t>ranges (</w:t>
+      </w:r>
+      <w:r>
+        <w:rPr>
+          <w:rFonts w:ascii="Aptos" w:eastAsiaTheme="minorEastAsia" w:hAnsi="Aptos"/>
+          <w:sz w:val="20"/>
+          <w:szCs w:val="20"/>
+          <w:lang w:val="en-US"/>
+        </w:rPr>
+        <w:t>0, 20)</w:t>
+      </w:r>
+      <w:r>
+        <w:rPr>
+          <w:rFonts w:ascii="Aptos" w:eastAsiaTheme="minorEastAsia" w:hAnsi="Aptos"/>
+          <w:sz w:val="20"/>
+          <w:szCs w:val="20"/>
+          <w:lang w:val="en-US"/>
+        </w:rPr>
+        <w:t xml:space="preserve"> for our Array sizes. </w:t>
+      </w:r>
+      <w:r>
+        <w:rPr>
+          <w:rFonts w:ascii="Aptos" w:eastAsiaTheme="minorEastAsia" w:hAnsi="Aptos"/>
+          <w:sz w:val="20"/>
+          <w:szCs w:val="20"/>
+        </w:rPr>
+        <w:t xml:space="preserve">And our implementation’s worst-case is a reverse-sorted </w:t>
+      </w:r>
+      <w:r>
+        <w:rPr>
+          <w:rFonts w:ascii="Aptos" w:eastAsiaTheme="minorEastAsia" w:hAnsi="Aptos"/>
+          <w:sz w:val="20"/>
+          <w:szCs w:val="20"/>
+        </w:rPr>
+        <w:t>array since</w:t>
+      </w:r>
+      <w:r>
+        <w:rPr>
+          <w:rFonts w:ascii="Aptos" w:eastAsiaTheme="minorEastAsia" w:hAnsi="Aptos"/>
+          <w:sz w:val="20"/>
+          <w:szCs w:val="20"/>
+        </w:rPr>
+        <w:t xml:space="preserve"> our </w:t>
+      </w:r>
+      <w:r>
+        <w:rPr>
+          <w:rFonts w:ascii="Aptos" w:eastAsiaTheme="minorEastAsia" w:hAnsi="Aptos"/>
+          <w:sz w:val="20"/>
+          <w:szCs w:val="20"/>
+        </w:rPr>
+        <w:t xml:space="preserve">pivot is always </w:t>
+      </w:r>
+      <w:r>
+        <w:rPr>
+          <w:rFonts w:ascii="Aptos" w:eastAsiaTheme="minorEastAsia" w:hAnsi="Aptos"/>
+          <w:sz w:val="20"/>
+          <w:szCs w:val="20"/>
+        </w:rPr>
+        <w:t>the right-most element.</w:t>
+      </w:r>
+      <w:r>
+        <w:rPr>
+          <w:rFonts w:ascii="Aptos" w:eastAsiaTheme="minorEastAsia" w:hAnsi="Aptos"/>
+          <w:sz w:val="20"/>
+          <w:szCs w:val="20"/>
+        </w:rPr>
+        <w:t xml:space="preserve"> T</w:t>
+      </w:r>
+      <w:r>
+        <w:rPr>
+          <w:rFonts w:ascii="Aptos" w:eastAsiaTheme="minorEastAsia" w:hAnsi="Aptos"/>
+          <w:sz w:val="20"/>
+          <w:szCs w:val="20"/>
+        </w:rPr>
+        <w:t>his element is always either the minimum or maximum element of the array</w:t>
+      </w:r>
+      <w:r>
+        <w:rPr>
+          <w:rFonts w:ascii="Aptos" w:eastAsiaTheme="minorEastAsia" w:hAnsi="Aptos"/>
+          <w:sz w:val="20"/>
+          <w:szCs w:val="20"/>
+        </w:rPr>
+        <w:t>.</w:t>
+      </w:r>
+      <w:r>
+        <w:rPr>
+          <w:rFonts w:ascii="Aptos" w:eastAsiaTheme="minorEastAsia" w:hAnsi="Aptos"/>
+          <w:sz w:val="20"/>
+          <w:szCs w:val="20"/>
+        </w:rPr>
+        <w:t xml:space="preserve"> </w:t>
+      </w:r>
+      <w:r>
+        <w:rPr>
+          <w:rFonts w:ascii="Aptos" w:eastAsiaTheme="minorEastAsia" w:hAnsi="Aptos"/>
+          <w:sz w:val="20"/>
+          <w:szCs w:val="20"/>
+        </w:rPr>
+        <w:t>It’s</w:t>
+      </w:r>
+      <w:r>
+        <w:rPr>
+          <w:rFonts w:ascii="Aptos" w:eastAsiaTheme="minorEastAsia" w:hAnsi="Aptos"/>
+          <w:sz w:val="20"/>
+          <w:szCs w:val="20"/>
+        </w:rPr>
+        <w:t xml:space="preserve"> partitioning </w:t>
+      </w:r>
+      <w:r>
+        <w:rPr>
+          <w:rFonts w:ascii="Aptos" w:eastAsiaTheme="minorEastAsia" w:hAnsi="Aptos"/>
+          <w:sz w:val="20"/>
+          <w:szCs w:val="20"/>
+        </w:rPr>
+        <w:t xml:space="preserve">process </w:t>
+      </w:r>
+      <w:r>
+        <w:rPr>
+          <w:rFonts w:ascii="Aptos" w:eastAsiaTheme="minorEastAsia" w:hAnsi="Aptos"/>
+          <w:sz w:val="20"/>
+          <w:szCs w:val="20"/>
+        </w:rPr>
+        <w:t>of the array into two sub-arrays results in one sub-array being empty while the other sub-array contains the rest of the elements.</w:t>
+      </w:r>
+    </w:p>
+    <w:p>
+      <w:pPr>
+        <w:rPr>
+          <w:rFonts w:ascii="Aptos" w:hAnsi="Aptos"/>
+          <w:sz w:val="20"/>
+          <w:szCs w:val="20"/>
           <w:lang w:val="en-US"/>
         </w:rPr>
       </w:pPr>
@@ -403,39 +691,102 @@
       <w:pPr>
         <w:rPr>
           <w:rFonts w:ascii="Aptos" w:hAnsi="Aptos"/>
+          <w:b/>
+          <w:bCs/>
+          <w:sz w:val="20"/>
+          <w:szCs w:val="20"/>
         </w:rPr>
       </w:pPr>
       <w:r>
         <w:rPr>
           <w:rFonts w:ascii="Aptos" w:hAnsi="Aptos"/>
-        </w:rPr>
-        <w:t>4. Plot the results, together with appropriate interpolating functions and</w:t>
-      </w:r>
-      <w:r>
-        <w:rPr>
-          <w:rFonts w:ascii="Aptos" w:hAnsi="Aptos"/>
-        </w:rPr>
-        <w:t xml:space="preserve"> </w:t>
-      </w:r>
-      <w:r>
-        <w:rPr>
-          <w:rFonts w:ascii="Aptos" w:hAnsi="Aptos"/>
-        </w:rPr>
-        <w:t>discuss your results: do they match your complexity analysis? [0.2 pts]</w:t>
+          <w:sz w:val="20"/>
+          <w:szCs w:val="20"/>
+        </w:rPr>
+        <w:t>4. Plot the results, together with appropriate interpolating functions and discuss your results: do they match your complexity analysis? [0.2 pts]</w:t>
+      </w:r>
+      <w:r>
+        <w:rPr>
+          <w:rFonts w:ascii="Aptos" w:hAnsi="Aptos"/>
+          <w:sz w:val="20"/>
+          <w:szCs w:val="20"/>
+        </w:rPr>
+        <w:t xml:space="preserve">. </w:t>
+      </w:r>
+      <w:r>
+        <w:rPr>
+          <w:rFonts w:ascii="Aptos" w:hAnsi="Aptos"/>
+          <w:b/>
+          <w:bCs/>
+          <w:sz w:val="20"/>
+          <w:szCs w:val="20"/>
+        </w:rPr>
+        <w:t>Plot:</w:t>
       </w:r>
     </w:p>
     <w:p>
       <w:pPr>
         <w:rPr>
           <w:rFonts w:ascii="Aptos" w:hAnsi="Aptos"/>
-          <w:lang w:val="en-US"/>
         </w:rPr>
       </w:pPr>
+      <w:r>
+        <w:rPr>
+          <w:rFonts w:ascii="Aptos" w:hAnsi="Aptos"/>
+          <w:noProof/>
+          <w:sz w:val="20"/>
+          <w:szCs w:val="20"/>
+          <w:lang w:val="en-US"/>
+        </w:rPr>
+        <w:drawing>
+          <wp:inline distT="0" distB="0" distL="0" distR="0" wp14:anchorId="0CCBC8A0" wp14:editId="2920D505">
+            <wp:extent cx="5867400" cy="2906744"/>
+            <wp:effectExtent l="0" t="0" r="0" b="8255"/>
+            <wp:docPr id="532862055" name="Picture 1" descr="A green line graph with white text&#10;&#10;Description automatically generated"/>
+            <wp:cNvGraphicFramePr>
+              <a:graphicFrameLocks xmlns:a="http://schemas.openxmlformats.org/drawingml/2006/main" noChangeAspect="1"/>
+            </wp:cNvGraphicFramePr>
+            <a:graphic xmlns:a="http://schemas.openxmlformats.org/drawingml/2006/main">
+              <a:graphicData uri="http://schemas.openxmlformats.org/drawingml/2006/picture">
+                <pic:pic xmlns:pic="http://schemas.openxmlformats.org/drawingml/2006/picture">
+                  <pic:nvPicPr>
+                    <pic:cNvPr id="532862055" name="Picture 1" descr="A green line graph with white text&#10;&#10;Description automatically generated"/>
+                    <pic:cNvPicPr/>
+                  </pic:nvPicPr>
+                  <pic:blipFill>
+                    <a:blip r:embed="rId4">
+                      <a:extLst>
+                        <a:ext uri="{28A0092B-C50C-407E-A947-70E740481C1C}">
+                          <a14:useLocalDpi xmlns:a14="http://schemas.microsoft.com/office/drawing/2010/main" val="0"/>
+                        </a:ext>
+                      </a:extLst>
+                    </a:blip>
+                    <a:stretch>
+                      <a:fillRect/>
+                    </a:stretch>
+                  </pic:blipFill>
+                  <pic:spPr>
+                    <a:xfrm>
+                      <a:off x="0" y="0"/>
+                      <a:ext cx="5881992" cy="2913973"/>
+                    </a:xfrm>
+                    <a:prstGeom prst="rect">
+                      <a:avLst/>
+                    </a:prstGeom>
+                  </pic:spPr>
+                </pic:pic>
+              </a:graphicData>
+            </a:graphic>
+          </wp:inline>
+        </w:drawing>
+      </w:r>
       <w:r>
         <w:rPr>
           <w:rFonts w:ascii="Aptos" w:hAnsi="Aptos"/>
           <w:b/>
           <w:bCs/>
+          <w:sz w:val="20"/>
+          <w:szCs w:val="20"/>
           <w:lang w:val="en-US"/>
         </w:rPr>
         <w:t>Answer</w:t>
@@ -443,6 +794,10 @@
       <w:r>
         <w:rPr>
           <w:rFonts w:ascii="Aptos" w:hAnsi="Aptos"/>
+          <w:b/>
+          <w:bCs/>
+          <w:sz w:val="20"/>
+          <w:szCs w:val="20"/>
           <w:lang w:val="en-US"/>
         </w:rPr>
         <w:t>:</w:t>
@@ -451,12 +806,168 @@
     <w:p>
       <w:pPr>
         <w:rPr>
-          <w:rFonts w:ascii="Aptos" w:hAnsi="Aptos"/>
-          <w:lang w:val="en-US"/>
+          <w:rFonts w:ascii="Aptos" w:eastAsiaTheme="minorEastAsia" w:hAnsi="Aptos"/>
+          <w:iCs/>
+          <w:sz w:val="20"/>
+          <w:szCs w:val="20"/>
         </w:rPr>
       </w:pPr>
+      <w:r>
+        <w:rPr>
+          <w:rFonts w:ascii="Aptos" w:eastAsiaTheme="minorEastAsia" w:hAnsi="Aptos"/>
+          <w:sz w:val="20"/>
+          <w:szCs w:val="20"/>
+        </w:rPr>
+        <w:t>Yes,</w:t>
+      </w:r>
+      <w:r>
+        <w:rPr>
+          <w:rFonts w:ascii="Aptos" w:eastAsiaTheme="minorEastAsia" w:hAnsi="Aptos"/>
+          <w:sz w:val="20"/>
+          <w:szCs w:val="20"/>
+        </w:rPr>
+        <w:t xml:space="preserve"> it matches our complexity analysis, as stated before, the worst-case complexity is</w:t>
+      </w:r>
+      <w:r>
+        <w:rPr>
+          <w:rFonts w:ascii="Cambria Math" w:hAnsi="Cambria Math"/>
+          <w:i/>
+          <w:sz w:val="20"/>
+          <w:szCs w:val="20"/>
+          <w:lang w:val="en-US"/>
+        </w:rPr>
+        <w:t xml:space="preserve"> </w:t>
+      </w:r>
+      <m:oMath>
+        <m:r>
+          <w:rPr>
+            <w:rFonts w:ascii="Cambria Math" w:hAnsi="Cambria Math"/>
+            <w:sz w:val="20"/>
+            <w:szCs w:val="20"/>
+            <w:lang w:val="en-US"/>
+          </w:rPr>
+          <m:t>O(</m:t>
+        </m:r>
+        <m:sSup>
+          <m:sSupPr>
+            <m:ctrlPr>
+              <w:rPr>
+                <w:rFonts w:ascii="Cambria Math" w:hAnsi="Cambria Math"/>
+                <w:i/>
+                <w:sz w:val="20"/>
+                <w:szCs w:val="20"/>
+                <w:lang w:val="en-US"/>
+              </w:rPr>
+            </m:ctrlPr>
+          </m:sSupPr>
+          <m:e>
+            <m:r>
+              <w:rPr>
+                <w:rFonts w:ascii="Cambria Math" w:hAnsi="Cambria Math"/>
+                <w:sz w:val="20"/>
+                <w:szCs w:val="20"/>
+                <w:lang w:val="en-US"/>
+              </w:rPr>
+              <m:t>n</m:t>
+            </m:r>
+          </m:e>
+          <m:sup>
+            <m:r>
+              <w:rPr>
+                <w:rFonts w:ascii="Cambria Math" w:hAnsi="Cambria Math"/>
+                <w:sz w:val="20"/>
+                <w:szCs w:val="20"/>
+                <w:lang w:val="en-US"/>
+              </w:rPr>
+              <m:t>2</m:t>
+            </m:r>
+          </m:sup>
+        </m:sSup>
+        <m:r>
+          <w:rPr>
+            <w:rFonts w:ascii="Cambria Math" w:hAnsi="Cambria Math"/>
+            <w:sz w:val="20"/>
+            <w:szCs w:val="20"/>
+            <w:lang w:val="en-US"/>
+          </w:rPr>
+          <m:t>)</m:t>
+        </m:r>
+      </m:oMath>
+      <w:r>
+        <w:rPr>
+          <w:rFonts w:ascii="Cambria Math" w:eastAsiaTheme="minorEastAsia" w:hAnsi="Cambria Math"/>
+          <w:iCs/>
+          <w:sz w:val="20"/>
+          <w:szCs w:val="20"/>
+          <w:lang w:val="en-US"/>
+        </w:rPr>
+        <w:t xml:space="preserve">. And the graph clearly follows the </w:t>
+      </w:r>
+      <m:oMath>
+        <m:r>
+          <w:rPr>
+            <w:rFonts w:ascii="Cambria Math" w:hAnsi="Cambria Math"/>
+            <w:sz w:val="20"/>
+            <w:szCs w:val="20"/>
+            <w:lang w:val="en-US"/>
+          </w:rPr>
+          <m:t>O(</m:t>
+        </m:r>
+        <m:sSup>
+          <m:sSupPr>
+            <m:ctrlPr>
+              <w:rPr>
+                <w:rFonts w:ascii="Cambria Math" w:hAnsi="Cambria Math"/>
+                <w:i/>
+                <w:sz w:val="20"/>
+                <w:szCs w:val="20"/>
+                <w:lang w:val="en-US"/>
+              </w:rPr>
+            </m:ctrlPr>
+          </m:sSupPr>
+          <m:e>
+            <m:r>
+              <w:rPr>
+                <w:rFonts w:ascii="Cambria Math" w:hAnsi="Cambria Math"/>
+                <w:sz w:val="20"/>
+                <w:szCs w:val="20"/>
+                <w:lang w:val="en-US"/>
+              </w:rPr>
+              <m:t>n</m:t>
+            </m:r>
+          </m:e>
+          <m:sup>
+            <m:r>
+              <w:rPr>
+                <w:rFonts w:ascii="Cambria Math" w:hAnsi="Cambria Math"/>
+                <w:sz w:val="20"/>
+                <w:szCs w:val="20"/>
+                <w:lang w:val="en-US"/>
+              </w:rPr>
+              <m:t>2</m:t>
+            </m:r>
+          </m:sup>
+        </m:sSup>
+        <m:r>
+          <w:rPr>
+            <w:rFonts w:ascii="Cambria Math" w:eastAsiaTheme="minorEastAsia" w:hAnsi="Cambria Math"/>
+            <w:sz w:val="20"/>
+            <w:szCs w:val="20"/>
+            <w:lang w:val="en-US"/>
+          </w:rPr>
+          <m:t>)</m:t>
+        </m:r>
+      </m:oMath>
+      <w:r>
+        <w:rPr>
+          <w:rFonts w:ascii="Cambria Math" w:eastAsiaTheme="minorEastAsia" w:hAnsi="Cambria Math"/>
+          <w:sz w:val="20"/>
+          <w:szCs w:val="20"/>
+          <w:lang w:val="en-US"/>
+        </w:rPr>
+        <w:t xml:space="preserve"> shape as discussed in the class.</w:t>
+      </w:r>
     </w:p>
-    <w:p/>
     <w:sectPr>
       <w:pgSz w:w="12240" w:h="15840"/>
       <w:pgMar w:top="1440" w:right="1440" w:bottom="1440" w:left="1440" w:header="708" w:footer="708" w:gutter="0"/>
@@ -872,6 +1383,7 @@
   <w:style w:type="character" w:default="1" w:styleId="DefaultParagraphFont">
     <w:name w:val="Default Paragraph Font"/>
     <w:uiPriority w:val="1"/>
+    <w:semiHidden/>
     <w:unhideWhenUsed/>
   </w:style>
   <w:style w:type="table" w:default="1" w:styleId="TableNormal">

</xml_diff>